<commit_message>
Add dist and direction vectors to snake perception
</commit_message>
<xml_diff>
--- a/PracaInz.docx
+++ b/PracaInz.docx
@@ -26,22 +26,122 @@
         <w:rPr>
           <w:lang w:val="pl-PL"/>
         </w:rPr>
-        <w:t xml:space="preserve"> się jest niewystarczająca. Dlatego  zmieniłem lekko koncepcję. Na wejście sieci poza samą percepcją dodaję informację w postaci wektora odległości zmapowanego na siatkę. Modyfikuję również podejście do odpowiedzi sieci. Moim celem jest by sieć mogła dokładnie wyrazić co ma na ‘myśli’. Do tej pory odpowiadała czy chce skręcić w prawo czy  w lewo albo nie podejmowała decyzji. Teraz ta informacja jest niewystarczająca ponieważ i tak będę musiał ją mapować na kierunki. Dlatego teraz sieć będzie dawać odpowiedzi w zakresie &lt;-1;1&gt; na obu wyjściach. Pierwszy oznacza współrzędną x a drugi analogicznie współrzędną y</w:t>
-      </w:r>
-      <w:r>
-        <w:rPr>
-          <w:lang w:val="pl-PL"/>
-        </w:rPr>
-        <w:t xml:space="preserve">. </w:t>
-      </w:r>
-      <w:r>
-        <w:rPr>
-          <w:lang w:val="pl-PL"/>
-        </w:rPr>
-        <w:t>Przy takich odpowiedziach ja już nie będę musiał robić jakiś dodatkowych działań by zinterpretować odpowiedź sieci.</w:t>
+        <w:t xml:space="preserve"> się jest niewystarczająca. Dlatego  zmieniłem lekko koncepcję. Na wejście sieci poza samą percepcją dodaję informację w postaci wektora odległości</w:t>
+      </w:r>
+      <w:r>
+        <w:rPr>
+          <w:lang w:val="pl-PL"/>
+        </w:rPr>
+        <w:t xml:space="preserve"> od pożywienia</w:t>
+      </w:r>
+      <w:r>
+        <w:rPr>
+          <w:lang w:val="pl-PL"/>
+        </w:rPr>
+        <w:t xml:space="preserve"> zmapowanego na siatkę</w:t>
+      </w:r>
+      <w:r>
+        <w:rPr>
+          <w:lang w:val="pl-PL"/>
+        </w:rPr>
+        <w:t xml:space="preserve"> oraz aktualnego kierunku w jakim się porusza (</w:t>
+      </w:r>
+      <w:proofErr w:type="spellStart"/>
+      <w:r>
+        <w:rPr>
+          <w:lang w:val="pl-PL"/>
+        </w:rPr>
+        <w:t>wersory</w:t>
+      </w:r>
+      <w:proofErr w:type="spellEnd"/>
+      <w:r>
+        <w:rPr>
+          <w:lang w:val="pl-PL"/>
+        </w:rPr>
+        <w:t>).</w:t>
+      </w:r>
+    </w:p>
+    <w:p>
+      <w:pPr>
+        <w:rPr>
+          <w:lang w:val="pl-PL"/>
+        </w:rPr>
+      </w:pPr>
+      <w:r>
+        <w:rPr>
+          <w:lang w:val="pl-PL"/>
+        </w:rPr>
+        <w:t>Pożywienie zatem staje się środkiem układu współrzędnych.</w:t>
+      </w:r>
+    </w:p>
+    <w:p>
+      <w:pPr>
+        <w:rPr>
+          <w:lang w:val="pl-PL"/>
+        </w:rPr>
+      </w:pPr>
+      <w:r>
+        <w:rPr>
+          <w:lang w:val="pl-PL"/>
+        </w:rPr>
+        <w:t xml:space="preserve">Przygotowałem po </w:t>
+      </w:r>
+      <w:r>
+        <w:rPr>
+          <w:lang w:val="pl-PL"/>
+        </w:rPr>
+        <w:t>8</w:t>
+      </w:r>
+      <w:r>
+        <w:rPr>
+          <w:lang w:val="pl-PL"/>
+        </w:rPr>
+        <w:t xml:space="preserve"> przykład</w:t>
+      </w:r>
+      <w:r>
+        <w:rPr>
+          <w:lang w:val="pl-PL"/>
+        </w:rPr>
+        <w:t>ów</w:t>
       </w:r>
       <w:bookmarkStart w:id="0" w:name="_GoBack"/>
       <w:bookmarkEnd w:id="0"/>
+      <w:r>
+        <w:rPr>
+          <w:lang w:val="pl-PL"/>
+        </w:rPr>
+        <w:t xml:space="preserve"> na każdą ćwiartkę układu współrzędnych którego środkiem jest jedzenie. Dodatkowo 4 przykłady </w:t>
+      </w:r>
+      <w:r>
+        <w:rPr>
+          <w:lang w:val="pl-PL"/>
+        </w:rPr>
+        <w:t xml:space="preserve"> </w:t>
+      </w:r>
+      <w:r>
+        <w:rPr>
+          <w:lang w:val="pl-PL"/>
+        </w:rPr>
+        <w:t>gdy</w:t>
+      </w:r>
+      <w:r>
+        <w:rPr>
+          <w:lang w:val="pl-PL"/>
+        </w:rPr>
+        <w:t xml:space="preserve"> jedzenie </w:t>
+      </w:r>
+      <w:r>
+        <w:rPr>
+          <w:lang w:val="pl-PL"/>
+        </w:rPr>
+        <w:t xml:space="preserve">jest </w:t>
+      </w:r>
+      <w:r>
+        <w:rPr>
+          <w:lang w:val="pl-PL"/>
+        </w:rPr>
+        <w:t>w zasięgu percepcji oraz 10 przykładów na unikanie kolizji.</w:t>
+      </w:r>
     </w:p>
     <w:sectPr>
       <w:pgSz w:w="11906" w:h="16838"/>

</xml_diff>

<commit_message>
Refactor and improve stability
</commit_message>
<xml_diff>
--- a/PracaInz.docx
+++ b/PracaInz.docx
@@ -8,173 +8,289 @@
           <w:lang w:val="pl-PL"/>
         </w:rPr>
       </w:pPr>
+      <w:r>
+        <w:rPr>
+          <w:lang w:val="pl-PL"/>
+        </w:rPr>
+        <w:t xml:space="preserve">Postawiłem na percepcję, szybko jednak okazało się, że informacja binarna o zbliżaniu i </w:t>
+      </w:r>
+      <w:proofErr w:type="spellStart"/>
+      <w:r>
+        <w:rPr>
+          <w:lang w:val="pl-PL"/>
+        </w:rPr>
+        <w:t>oddalniu</w:t>
+      </w:r>
+      <w:proofErr w:type="spellEnd"/>
+      <w:r>
+        <w:rPr>
+          <w:lang w:val="pl-PL"/>
+        </w:rPr>
+        <w:t xml:space="preserve"> się jest niewystarczająca. Dlatego  zmieniłem lekko koncepcję. Na wejście sieci poza samą percepcją dodaję informację w postaci wektora odległości</w:t>
+      </w:r>
+      <w:r>
+        <w:rPr>
+          <w:lang w:val="pl-PL"/>
+        </w:rPr>
+        <w:t xml:space="preserve"> od pożywienia</w:t>
+      </w:r>
+      <w:r>
+        <w:rPr>
+          <w:lang w:val="pl-PL"/>
+        </w:rPr>
+        <w:t xml:space="preserve"> zmapowanego na siatkę</w:t>
+      </w:r>
+      <w:r>
+        <w:rPr>
+          <w:lang w:val="pl-PL"/>
+        </w:rPr>
+        <w:t xml:space="preserve"> oraz aktualnego kierunku w jakim się porusza (</w:t>
+      </w:r>
+      <w:proofErr w:type="spellStart"/>
+      <w:r>
+        <w:rPr>
+          <w:lang w:val="pl-PL"/>
+        </w:rPr>
+        <w:t>wersory</w:t>
+      </w:r>
+      <w:proofErr w:type="spellEnd"/>
+      <w:r>
+        <w:rPr>
+          <w:lang w:val="pl-PL"/>
+        </w:rPr>
+        <w:t>).</w:t>
+      </w:r>
+    </w:p>
+    <w:p>
+      <w:pPr>
+        <w:rPr>
+          <w:lang w:val="pl-PL"/>
+        </w:rPr>
+      </w:pPr>
+      <w:r>
+        <w:rPr>
+          <w:lang w:val="pl-PL"/>
+        </w:rPr>
+        <w:t>Pożywienie zatem staje się środkiem układu współrzędnych.</w:t>
+      </w:r>
+    </w:p>
+    <w:p>
+      <w:pPr>
+        <w:rPr>
+          <w:lang w:val="pl-PL"/>
+        </w:rPr>
+      </w:pPr>
+      <w:r>
+        <w:rPr>
+          <w:lang w:val="pl-PL"/>
+        </w:rPr>
+        <w:t xml:space="preserve">Przygotowałem po </w:t>
+      </w:r>
+      <w:r>
+        <w:rPr>
+          <w:lang w:val="pl-PL"/>
+        </w:rPr>
+        <w:t>8</w:t>
+      </w:r>
+      <w:r>
+        <w:rPr>
+          <w:lang w:val="pl-PL"/>
+        </w:rPr>
+        <w:t xml:space="preserve"> przykład</w:t>
+      </w:r>
+      <w:r>
+        <w:rPr>
+          <w:lang w:val="pl-PL"/>
+        </w:rPr>
+        <w:t>ów</w:t>
+      </w:r>
+      <w:r>
+        <w:rPr>
+          <w:lang w:val="pl-PL"/>
+        </w:rPr>
+        <w:t xml:space="preserve"> na każdą ćwiartkę układu współrzędnych którego środkiem jest jedzenie. Dodatkowo 4 przykłady </w:t>
+      </w:r>
+      <w:r>
+        <w:rPr>
+          <w:lang w:val="pl-PL"/>
+        </w:rPr>
+        <w:t xml:space="preserve"> </w:t>
+      </w:r>
+      <w:r>
+        <w:rPr>
+          <w:lang w:val="pl-PL"/>
+        </w:rPr>
+        <w:t>gdy</w:t>
+      </w:r>
+      <w:r>
+        <w:rPr>
+          <w:lang w:val="pl-PL"/>
+        </w:rPr>
+        <w:t xml:space="preserve"> jedzenie </w:t>
+      </w:r>
+      <w:r>
+        <w:rPr>
+          <w:lang w:val="pl-PL"/>
+        </w:rPr>
+        <w:t xml:space="preserve">jest </w:t>
+      </w:r>
+      <w:r>
+        <w:rPr>
+          <w:lang w:val="pl-PL"/>
+        </w:rPr>
+        <w:t>w zasięgu percepcji oraz 10 przykładów na unikanie kolizji.</w:t>
+      </w:r>
+    </w:p>
+    <w:p>
+      <w:pPr>
+        <w:rPr>
+          <w:lang w:val="pl-PL"/>
+        </w:rPr>
+      </w:pPr>
+      <w:r>
+        <w:rPr>
+          <w:lang w:val="pl-PL"/>
+        </w:rPr>
+        <w:t xml:space="preserve">Po tym napisałem drugą bibliotekę do sieci neuronowych w języku </w:t>
+      </w:r>
+      <w:proofErr w:type="spellStart"/>
+      <w:r>
+        <w:rPr>
+          <w:lang w:val="pl-PL"/>
+        </w:rPr>
+        <w:t>Rust</w:t>
+      </w:r>
+      <w:proofErr w:type="spellEnd"/>
+      <w:r>
+        <w:rPr>
+          <w:lang w:val="pl-PL"/>
+        </w:rPr>
+        <w:t xml:space="preserve"> z uwagi na szybkość oraz łatwość pisania testów. Ponieważ spotkałem się z dużą regresją kodu podczas tworzenia tego projektu.</w:t>
+      </w:r>
+      <w:r>
+        <w:rPr>
+          <w:lang w:val="pl-PL"/>
+        </w:rPr>
+        <w:t xml:space="preserve"> </w:t>
+      </w:r>
+    </w:p>
+    <w:p>
+      <w:pPr>
+        <w:rPr>
+          <w:lang w:val="pl-PL"/>
+        </w:rPr>
+      </w:pPr>
+    </w:p>
+    <w:p>
+      <w:pPr>
+        <w:rPr>
+          <w:lang w:val="pl-PL"/>
+        </w:rPr>
+      </w:pPr>
+      <w:proofErr w:type="spellStart"/>
+      <w:r>
+        <w:rPr>
+          <w:lang w:val="pl-PL"/>
+        </w:rPr>
+        <w:t>Przeimportowałem</w:t>
+      </w:r>
+      <w:proofErr w:type="spellEnd"/>
+      <w:r>
+        <w:rPr>
+          <w:lang w:val="pl-PL"/>
+        </w:rPr>
+        <w:t xml:space="preserve"> bibliotekę do </w:t>
+      </w:r>
+      <w:proofErr w:type="spellStart"/>
+      <w:r>
+        <w:rPr>
+          <w:lang w:val="pl-PL"/>
+        </w:rPr>
+        <w:t>dotnet</w:t>
+      </w:r>
+      <w:proofErr w:type="spellEnd"/>
+      <w:r>
+        <w:rPr>
+          <w:lang w:val="pl-PL"/>
+        </w:rPr>
+        <w:t xml:space="preserve"> </w:t>
+      </w:r>
+      <w:proofErr w:type="spellStart"/>
+      <w:r>
+        <w:rPr>
+          <w:lang w:val="pl-PL"/>
+        </w:rPr>
+        <w:t>core</w:t>
+      </w:r>
+      <w:proofErr w:type="spellEnd"/>
+      <w:r>
+        <w:rPr>
+          <w:lang w:val="pl-PL"/>
+        </w:rPr>
+        <w:t xml:space="preserve">, z racji na szybkość tworzenia kodu, możliwość pisania testów. Do mojej biblioteki dodałem </w:t>
+      </w:r>
+      <w:proofErr w:type="spellStart"/>
+      <w:r>
+        <w:rPr>
+          <w:lang w:val="pl-PL"/>
+        </w:rPr>
+        <w:t>momentum</w:t>
+      </w:r>
+      <w:proofErr w:type="spellEnd"/>
+      <w:r>
+        <w:rPr>
+          <w:lang w:val="pl-PL"/>
+        </w:rPr>
+        <w:t xml:space="preserve"> w celu przyspieszenia uczenia sieci. Dodałem również uczenie się w mini-</w:t>
+      </w:r>
+      <w:proofErr w:type="spellStart"/>
+      <w:r>
+        <w:rPr>
+          <w:lang w:val="pl-PL"/>
+        </w:rPr>
+        <w:t>batchach</w:t>
+      </w:r>
+      <w:proofErr w:type="spellEnd"/>
+      <w:r>
+        <w:rPr>
+          <w:lang w:val="pl-PL"/>
+        </w:rPr>
+        <w:t xml:space="preserve"> po których sprawdzam czy sieć umie na ciągu testowym.</w:t>
+      </w:r>
+      <w:r>
+        <w:rPr>
+          <w:lang w:val="pl-PL"/>
+        </w:rPr>
+        <w:t xml:space="preserve"> (Tutaj mógłbym dać obrazek percepcji)</w:t>
+      </w:r>
+    </w:p>
+    <w:p>
+      <w:pPr>
+        <w:rPr>
+          <w:lang w:val="pl-PL"/>
+        </w:rPr>
+      </w:pPr>
+    </w:p>
+    <w:p>
+      <w:pPr>
+        <w:rPr>
+          <w:lang w:val="pl-PL"/>
+        </w:rPr>
+      </w:pPr>
+      <w:r>
+        <w:rPr>
+          <w:lang w:val="pl-PL"/>
+        </w:rPr>
+        <w:t xml:space="preserve">Dodałem również generowanie przykładów, ponieważ ręczne przygotowywanie przykładów było żmudne i nie ciekawe. </w:t>
+      </w:r>
+      <w:r>
+        <w:rPr>
+          <w:lang w:val="pl-PL"/>
+        </w:rPr>
+        <w:t>(tutaj mógłbym dać kawałek kodu)</w:t>
+      </w:r>
       <w:bookmarkStart w:id="0" w:name="_GoBack"/>
       <w:bookmarkEnd w:id="0"/>
-      <w:r>
-        <w:rPr>
-          <w:lang w:val="pl-PL"/>
-        </w:rPr>
-        <w:t xml:space="preserve">Postawiłem na percepcję, szybko jednak okazało się, że informacja binarna o zbliżaniu i </w:t>
-      </w:r>
-      <w:proofErr w:type="spellStart"/>
-      <w:r>
-        <w:rPr>
-          <w:lang w:val="pl-PL"/>
-        </w:rPr>
-        <w:t>oddalniu</w:t>
-      </w:r>
-      <w:proofErr w:type="spellEnd"/>
-      <w:r>
-        <w:rPr>
-          <w:lang w:val="pl-PL"/>
-        </w:rPr>
-        <w:t xml:space="preserve"> się jest niewystarczająca. Dlatego  zmieniłem lekko koncepcję. Na wejście sieci poza samą percepcją dodaję informację w postaci wektora odległości</w:t>
-      </w:r>
-      <w:r>
-        <w:rPr>
-          <w:lang w:val="pl-PL"/>
-        </w:rPr>
-        <w:t xml:space="preserve"> od pożywienia</w:t>
-      </w:r>
-      <w:r>
-        <w:rPr>
-          <w:lang w:val="pl-PL"/>
-        </w:rPr>
-        <w:t xml:space="preserve"> zmapowanego na siatkę</w:t>
-      </w:r>
-      <w:r>
-        <w:rPr>
-          <w:lang w:val="pl-PL"/>
-        </w:rPr>
-        <w:t xml:space="preserve"> oraz aktualnego kierunku w jakim się porusza (</w:t>
-      </w:r>
-      <w:proofErr w:type="spellStart"/>
-      <w:r>
-        <w:rPr>
-          <w:lang w:val="pl-PL"/>
-        </w:rPr>
-        <w:t>wersory</w:t>
-      </w:r>
-      <w:proofErr w:type="spellEnd"/>
-      <w:r>
-        <w:rPr>
-          <w:lang w:val="pl-PL"/>
-        </w:rPr>
-        <w:t>).</w:t>
-      </w:r>
-    </w:p>
-    <w:p>
-      <w:pPr>
-        <w:rPr>
-          <w:lang w:val="pl-PL"/>
-        </w:rPr>
-      </w:pPr>
-      <w:r>
-        <w:rPr>
-          <w:lang w:val="pl-PL"/>
-        </w:rPr>
-        <w:t>Pożywienie zatem staje się środkiem układu współrzędnych.</w:t>
-      </w:r>
-    </w:p>
-    <w:p>
-      <w:pPr>
-        <w:rPr>
-          <w:lang w:val="pl-PL"/>
-        </w:rPr>
-      </w:pPr>
-      <w:r>
-        <w:rPr>
-          <w:lang w:val="pl-PL"/>
-        </w:rPr>
-        <w:t xml:space="preserve">Przygotowałem po </w:t>
-      </w:r>
-      <w:r>
-        <w:rPr>
-          <w:lang w:val="pl-PL"/>
-        </w:rPr>
-        <w:t>8</w:t>
-      </w:r>
-      <w:r>
-        <w:rPr>
-          <w:lang w:val="pl-PL"/>
-        </w:rPr>
-        <w:t xml:space="preserve"> przykład</w:t>
-      </w:r>
-      <w:r>
-        <w:rPr>
-          <w:lang w:val="pl-PL"/>
-        </w:rPr>
-        <w:t>ów</w:t>
-      </w:r>
-      <w:r>
-        <w:rPr>
-          <w:lang w:val="pl-PL"/>
-        </w:rPr>
-        <w:t xml:space="preserve"> na każdą ćwiartkę układu współrzędnych którego środkiem jest jedzenie. Dodatkowo 4 przykłady </w:t>
-      </w:r>
-      <w:r>
-        <w:rPr>
-          <w:lang w:val="pl-PL"/>
-        </w:rPr>
-        <w:t xml:space="preserve"> </w:t>
-      </w:r>
-      <w:r>
-        <w:rPr>
-          <w:lang w:val="pl-PL"/>
-        </w:rPr>
-        <w:t>gdy</w:t>
-      </w:r>
-      <w:r>
-        <w:rPr>
-          <w:lang w:val="pl-PL"/>
-        </w:rPr>
-        <w:t xml:space="preserve"> jedzenie </w:t>
-      </w:r>
-      <w:r>
-        <w:rPr>
-          <w:lang w:val="pl-PL"/>
-        </w:rPr>
-        <w:t xml:space="preserve">jest </w:t>
-      </w:r>
-      <w:r>
-        <w:rPr>
-          <w:lang w:val="pl-PL"/>
-        </w:rPr>
-        <w:t>w zasięgu percepcji oraz 10 przykładów na unikanie kolizji.</w:t>
-      </w:r>
-    </w:p>
-    <w:p>
-      <w:pPr>
-        <w:rPr>
-          <w:lang w:val="pl-PL"/>
-        </w:rPr>
-      </w:pPr>
-      <w:r>
-        <w:rPr>
-          <w:lang w:val="pl-PL"/>
-        </w:rPr>
-        <w:t xml:space="preserve">Po tym napisałem drugą bibliotekę do sieci neuronowych w języku </w:t>
-      </w:r>
-      <w:proofErr w:type="spellStart"/>
-      <w:r>
-        <w:rPr>
-          <w:lang w:val="pl-PL"/>
-        </w:rPr>
-        <w:t>Rust</w:t>
-      </w:r>
-      <w:proofErr w:type="spellEnd"/>
-      <w:r>
-        <w:rPr>
-          <w:lang w:val="pl-PL"/>
-        </w:rPr>
-        <w:t xml:space="preserve"> z uwagi na szybkość oraz łatwość pisania testów. Ponieważ spotkałem się z dużą regresją kodu podczas tworzenia tego projektu.</w:t>
-      </w:r>
-      <w:r>
-        <w:rPr>
-          <w:lang w:val="pl-PL"/>
-        </w:rPr>
-        <w:t xml:space="preserve"> </w:t>
-      </w:r>
     </w:p>
     <w:p>
       <w:pPr>

</xml_diff>

<commit_message>
Add prove of concept of Behavioral Tree
</commit_message>
<xml_diff>
--- a/PracaInz.docx
+++ b/PracaInz.docx
@@ -316,6 +316,283 @@
           <w:lang w:val="pl-PL"/>
         </w:rPr>
       </w:pPr>
+    </w:p>
+    <w:p>
+      <w:pPr>
+        <w:rPr>
+          <w:lang w:val="pl-PL"/>
+        </w:rPr>
+      </w:pPr>
+      <w:proofErr w:type="spellStart"/>
+      <w:r>
+        <w:rPr>
+          <w:lang w:val="pl-PL"/>
+        </w:rPr>
+        <w:t>Nastepnie</w:t>
+      </w:r>
+      <w:proofErr w:type="spellEnd"/>
+      <w:r>
+        <w:rPr>
+          <w:lang w:val="pl-PL"/>
+        </w:rPr>
+        <w:t xml:space="preserve"> przygotowałem algorytmy genetyczne które miały nauczyć i </w:t>
+      </w:r>
+      <w:proofErr w:type="spellStart"/>
+      <w:r>
+        <w:rPr>
+          <w:lang w:val="pl-PL"/>
+        </w:rPr>
+        <w:t>wyewolulowac</w:t>
+      </w:r>
+      <w:proofErr w:type="spellEnd"/>
+      <w:r>
+        <w:rPr>
+          <w:lang w:val="pl-PL"/>
+        </w:rPr>
+        <w:t xml:space="preserve"> najlepsza siec. </w:t>
+      </w:r>
+      <w:proofErr w:type="spellStart"/>
+      <w:r>
+        <w:rPr>
+          <w:lang w:val="pl-PL"/>
+        </w:rPr>
+        <w:t>Okazalo</w:t>
+      </w:r>
+      <w:proofErr w:type="spellEnd"/>
+      <w:r>
+        <w:rPr>
+          <w:lang w:val="pl-PL"/>
+        </w:rPr>
+        <w:t xml:space="preserve"> się ze nawet one nie </w:t>
+      </w:r>
+      <w:proofErr w:type="spellStart"/>
+      <w:r>
+        <w:rPr>
+          <w:lang w:val="pl-PL"/>
+        </w:rPr>
+        <w:t>potrafily</w:t>
+      </w:r>
+      <w:proofErr w:type="spellEnd"/>
+      <w:r>
+        <w:rPr>
+          <w:lang w:val="pl-PL"/>
+        </w:rPr>
+        <w:t xml:space="preserve"> tego zrobić. Po nocy działania algorytmu, procent błędu (Policz go. Odpal i </w:t>
+      </w:r>
+      <w:proofErr w:type="spellStart"/>
+      <w:r>
+        <w:rPr>
+          <w:lang w:val="pl-PL"/>
+        </w:rPr>
+        <w:t>wyrzuc</w:t>
+      </w:r>
+      <w:proofErr w:type="spellEnd"/>
+      <w:r>
+        <w:rPr>
+          <w:lang w:val="pl-PL"/>
+        </w:rPr>
+        <w:t xml:space="preserve"> wyniki do pliku).</w:t>
+      </w:r>
+    </w:p>
+    <w:p>
+      <w:pPr>
+        <w:rPr>
+          <w:lang w:val="pl-PL"/>
+        </w:rPr>
+      </w:pPr>
+    </w:p>
+    <w:p>
+      <w:pPr>
+        <w:rPr>
+          <w:lang w:val="pl-PL"/>
+        </w:rPr>
+      </w:pPr>
+      <w:r>
+        <w:rPr>
+          <w:lang w:val="pl-PL"/>
+        </w:rPr>
+        <w:t xml:space="preserve">Po zaimplementowaniu </w:t>
+      </w:r>
+      <w:proofErr w:type="spellStart"/>
+      <w:r>
+        <w:rPr>
+          <w:lang w:val="pl-PL"/>
+        </w:rPr>
+        <w:t>Algorytmow</w:t>
+      </w:r>
+      <w:proofErr w:type="spellEnd"/>
+      <w:r>
+        <w:rPr>
+          <w:lang w:val="pl-PL"/>
+        </w:rPr>
+        <w:t xml:space="preserve"> genetycznych w celu zoptymalizowania sieci neuronowej wpadłem na banalnie prosty </w:t>
+      </w:r>
+      <w:proofErr w:type="spellStart"/>
+      <w:r>
+        <w:rPr>
+          <w:lang w:val="pl-PL"/>
+        </w:rPr>
+        <w:t>pomysl</w:t>
+      </w:r>
+      <w:proofErr w:type="spellEnd"/>
+      <w:r>
+        <w:rPr>
+          <w:lang w:val="pl-PL"/>
+        </w:rPr>
+        <w:t xml:space="preserve">. </w:t>
+      </w:r>
+      <w:proofErr w:type="spellStart"/>
+      <w:r>
+        <w:rPr>
+          <w:lang w:val="pl-PL"/>
+        </w:rPr>
+        <w:t>Dodalem</w:t>
+      </w:r>
+      <w:proofErr w:type="spellEnd"/>
+      <w:r>
+        <w:rPr>
+          <w:lang w:val="pl-PL"/>
+        </w:rPr>
+        <w:t xml:space="preserve"> dodatkowy algorytm sztucznej inteligencji – drzewo behawioralne,  które ma nauczyć siec neuronowa jak </w:t>
+      </w:r>
+      <w:proofErr w:type="spellStart"/>
+      <w:r>
+        <w:rPr>
+          <w:lang w:val="pl-PL"/>
+        </w:rPr>
+        <w:t>grac</w:t>
+      </w:r>
+      <w:proofErr w:type="spellEnd"/>
+      <w:r>
+        <w:rPr>
+          <w:lang w:val="pl-PL"/>
+        </w:rPr>
+        <w:t xml:space="preserve"> w </w:t>
+      </w:r>
+      <w:proofErr w:type="spellStart"/>
+      <w:r>
+        <w:rPr>
+          <w:lang w:val="pl-PL"/>
+        </w:rPr>
+        <w:t>gre</w:t>
+      </w:r>
+      <w:proofErr w:type="spellEnd"/>
+      <w:r>
+        <w:rPr>
+          <w:lang w:val="pl-PL"/>
+        </w:rPr>
+        <w:t xml:space="preserve">. Wtedy point sieci neuronowej jest lekko zerowy bo będzie tylko gorszym algorytmem z </w:t>
+      </w:r>
+      <w:proofErr w:type="spellStart"/>
+      <w:r>
+        <w:rPr>
+          <w:lang w:val="pl-PL"/>
+        </w:rPr>
+        <w:t>uzyciem</w:t>
+      </w:r>
+      <w:proofErr w:type="spellEnd"/>
+      <w:r>
+        <w:rPr>
+          <w:lang w:val="pl-PL"/>
+        </w:rPr>
+        <w:t xml:space="preserve"> percepcji.</w:t>
+      </w:r>
+    </w:p>
+    <w:p>
+      <w:pPr>
+        <w:rPr>
+          <w:lang w:val="pl-PL"/>
+        </w:rPr>
+      </w:pPr>
+    </w:p>
+    <w:p>
+      <w:pPr>
+        <w:rPr>
+          <w:lang w:val="pl-PL"/>
+        </w:rPr>
+      </w:pPr>
+    </w:p>
+    <w:p>
+      <w:pPr>
+        <w:rPr>
+          <w:lang w:val="pl-PL"/>
+        </w:rPr>
+      </w:pPr>
+      <w:r>
+        <w:rPr>
+          <w:lang w:val="pl-PL"/>
+        </w:rPr>
+        <w:t>Implementacja A*</w:t>
+      </w:r>
+    </w:p>
+    <w:p>
+      <w:pPr>
+        <w:rPr>
+          <w:lang w:val="pl-PL"/>
+        </w:rPr>
+      </w:pPr>
+    </w:p>
+    <w:p>
+      <w:pPr>
+        <w:rPr>
+          <w:lang w:val="pl-PL"/>
+        </w:rPr>
+      </w:pPr>
+      <w:r>
+        <w:rPr>
+          <w:lang w:val="pl-PL"/>
+        </w:rPr>
+        <w:t xml:space="preserve">Zaimplementowałem klasyczny algorytm A*, pseudokod znaleziony na Wikipedii. Moja klasa </w:t>
+      </w:r>
+      <w:proofErr w:type="spellStart"/>
+      <w:r>
+        <w:rPr>
+          <w:lang w:val="pl-PL"/>
+        </w:rPr>
+        <w:t>Pathfinder</w:t>
+      </w:r>
+      <w:proofErr w:type="spellEnd"/>
+      <w:r>
+        <w:rPr>
+          <w:lang w:val="pl-PL"/>
+        </w:rPr>
+        <w:t xml:space="preserve"> potrafiła znaleźć pełną ścieżkę a następnie w ramach ułatwienia zwracała tylko następny krok. W takim podejściu wytyczona ścieżka jest zawsze aktualna ale niestety bardzo skomplikowana obliczeniowo. Dlatego następnym krokiem było dodanie równoległego wyliczania ścieżki i zwracania </w:t>
+      </w:r>
+      <w:r>
+        <w:rPr>
+          <w:lang w:val="pl-PL"/>
+        </w:rPr>
+        <w:lastRenderedPageBreak/>
+        <w:t xml:space="preserve">całej ścieżki. Załóżmy, że mamy taką sytuację. Znaleźliśmy ścieżką, podążamy nią nim wątek nam jej nie </w:t>
+      </w:r>
+      <w:proofErr w:type="spellStart"/>
+      <w:r>
+        <w:rPr>
+          <w:lang w:val="pl-PL"/>
+        </w:rPr>
+        <w:t>zupdate’uje</w:t>
+      </w:r>
+      <w:proofErr w:type="spellEnd"/>
+      <w:r>
+        <w:rPr>
+          <w:lang w:val="pl-PL"/>
+        </w:rPr>
+        <w:t>.  Jeżeli w naszej ścieżce trafimy na jakieś przeszkody próbujemy skrętu w losową stronę by uniknąć kolizji.</w:t>
+      </w:r>
+    </w:p>
+    <w:p>
+      <w:pPr>
+        <w:rPr>
+          <w:lang w:val="pl-PL"/>
+        </w:rPr>
+      </w:pPr>
+    </w:p>
+    <w:p>
+      <w:pPr>
+        <w:rPr>
+          <w:lang w:val="pl-PL"/>
+        </w:rPr>
+      </w:pPr>
       <w:r>
         <w:rPr>
           <w:lang w:val="pl-PL"/>
@@ -329,83 +606,147 @@
           <w:lang w:val="pl-PL"/>
         </w:rPr>
       </w:pPr>
-      <w:r>
-        <w:rPr>
-          <w:lang w:val="pl-PL"/>
-        </w:rPr>
-        <w:lastRenderedPageBreak/>
-        <w:t>Implementacja A*</w:t>
-      </w:r>
-    </w:p>
-    <w:p>
-      <w:pPr>
-        <w:rPr>
-          <w:lang w:val="pl-PL"/>
-        </w:rPr>
-      </w:pPr>
-    </w:p>
-    <w:p>
-      <w:pPr>
-        <w:rPr>
-          <w:lang w:val="pl-PL"/>
-        </w:rPr>
-      </w:pPr>
-      <w:r>
-        <w:rPr>
-          <w:lang w:val="pl-PL"/>
-        </w:rPr>
-        <w:t xml:space="preserve">Zaimplementowałem klasyczny algorytm A*, pseudokod znaleziony na Wikipedii. Moja klasa </w:t>
-      </w:r>
-      <w:proofErr w:type="spellStart"/>
-      <w:r>
-        <w:rPr>
-          <w:lang w:val="pl-PL"/>
-        </w:rPr>
-        <w:t>Pathfinder</w:t>
-      </w:r>
-      <w:proofErr w:type="spellEnd"/>
-      <w:r>
-        <w:rPr>
-          <w:lang w:val="pl-PL"/>
-        </w:rPr>
-        <w:t xml:space="preserve"> potrafiła znaleźć pełną ścieżkę a następnie w ramach ułatwienia zwracała tylko następny krok. W takim podejściu wytyczona ścieżka jest zawsze aktualna ale niestety bardzo skomplikowana obliczeniowo. Dlatego następnym krokiem było dodanie równoległego wyliczania ścieżki i zwracania całej ścieżki. Załóżmy, że mamy taką sytuację. Znaleźliśmy ścieżką, podążamy nią nim wątek nam jej nie </w:t>
-      </w:r>
-      <w:proofErr w:type="spellStart"/>
-      <w:r>
-        <w:rPr>
-          <w:lang w:val="pl-PL"/>
-        </w:rPr>
-        <w:t>zupdate’uje</w:t>
-      </w:r>
-      <w:proofErr w:type="spellEnd"/>
-      <w:r>
-        <w:rPr>
-          <w:lang w:val="pl-PL"/>
-        </w:rPr>
-        <w:t>.  Jeżeli w naszej ścieżce trafimy na jakieś przeszkody próbujemy skrętu w losową stronę by uniknąć kolizji.</w:t>
-      </w:r>
-    </w:p>
-    <w:p>
-      <w:pPr>
-        <w:rPr>
-          <w:lang w:val="pl-PL"/>
-        </w:rPr>
-      </w:pPr>
-    </w:p>
-    <w:p>
-      <w:pPr>
-        <w:rPr>
-          <w:lang w:val="pl-PL"/>
-        </w:rPr>
-      </w:pPr>
+    </w:p>
+    <w:p>
+      <w:pPr>
+        <w:rPr>
+          <w:lang w:val="pl-PL"/>
+        </w:rPr>
+      </w:pPr>
+      <w:proofErr w:type="spellStart"/>
+      <w:r>
+        <w:rPr>
+          <w:lang w:val="pl-PL"/>
+        </w:rPr>
+        <w:t>Doswiadczenia</w:t>
+      </w:r>
+      <w:proofErr w:type="spellEnd"/>
+      <w:r>
+        <w:rPr>
+          <w:lang w:val="pl-PL"/>
+        </w:rPr>
+        <w:t xml:space="preserve"> z Siecia neuronowa, wnioski.</w:t>
+      </w:r>
+    </w:p>
+    <w:p>
+      <w:pPr>
+        <w:rPr>
+          <w:lang w:val="pl-PL"/>
+        </w:rPr>
+      </w:pPr>
+    </w:p>
+    <w:p>
+      <w:pPr>
+        <w:rPr>
+          <w:lang w:val="pl-PL"/>
+        </w:rPr>
+      </w:pPr>
+      <w:r>
+        <w:rPr>
+          <w:lang w:val="pl-PL"/>
+        </w:rPr>
+        <w:t xml:space="preserve">Przy programowaniu sieci neuronowych należy się upewnić kilkakrotnie czy ona jest tam w </w:t>
+      </w:r>
+      <w:proofErr w:type="spellStart"/>
+      <w:r>
+        <w:rPr>
+          <w:lang w:val="pl-PL"/>
+        </w:rPr>
+        <w:t>ogole</w:t>
+      </w:r>
+      <w:proofErr w:type="spellEnd"/>
+      <w:r>
+        <w:rPr>
+          <w:lang w:val="pl-PL"/>
+        </w:rPr>
+        <w:t xml:space="preserve"> potrzebna. Jeżeli zdecydujemy się jednak pomimo myśli samobójczych, </w:t>
+      </w:r>
+      <w:proofErr w:type="spellStart"/>
+      <w:r>
+        <w:rPr>
+          <w:lang w:val="pl-PL"/>
+        </w:rPr>
+        <w:t>nalzey</w:t>
+      </w:r>
+      <w:proofErr w:type="spellEnd"/>
+      <w:r>
+        <w:rPr>
+          <w:lang w:val="pl-PL"/>
+        </w:rPr>
+        <w:t xml:space="preserve"> bardzo dobrze </w:t>
+      </w:r>
+      <w:proofErr w:type="spellStart"/>
+      <w:r>
+        <w:rPr>
+          <w:lang w:val="pl-PL"/>
+        </w:rPr>
+        <w:t>przyjzec</w:t>
+      </w:r>
+      <w:proofErr w:type="spellEnd"/>
+      <w:r>
+        <w:rPr>
+          <w:lang w:val="pl-PL"/>
+        </w:rPr>
+        <w:t xml:space="preserve"> się problemowi i zdecydować jak </w:t>
+      </w:r>
+      <w:proofErr w:type="spellStart"/>
+      <w:r>
+        <w:rPr>
+          <w:lang w:val="pl-PL"/>
+        </w:rPr>
+        <w:t>uczyc</w:t>
+      </w:r>
+      <w:proofErr w:type="spellEnd"/>
+      <w:r>
+        <w:rPr>
+          <w:lang w:val="pl-PL"/>
+        </w:rPr>
+        <w:t xml:space="preserve"> taka siec. Uczenie sieci to największy bol w dupie. Musisz mieć dobre przykłady. Musisz </w:t>
+      </w:r>
+      <w:proofErr w:type="spellStart"/>
+      <w:r>
+        <w:rPr>
+          <w:lang w:val="pl-PL"/>
+        </w:rPr>
+        <w:t>spedzac</w:t>
+      </w:r>
+      <w:proofErr w:type="spellEnd"/>
+      <w:r>
+        <w:rPr>
+          <w:lang w:val="pl-PL"/>
+        </w:rPr>
+        <w:t xml:space="preserve"> godziny w danych i </w:t>
+      </w:r>
+      <w:proofErr w:type="spellStart"/>
+      <w:r>
+        <w:rPr>
+          <w:lang w:val="pl-PL"/>
+        </w:rPr>
+        <w:t>robic</w:t>
+      </w:r>
+      <w:proofErr w:type="spellEnd"/>
+      <w:r>
+        <w:rPr>
+          <w:lang w:val="pl-PL"/>
+        </w:rPr>
+        <w:t xml:space="preserve"> to co siec powinna </w:t>
+      </w:r>
+      <w:proofErr w:type="spellStart"/>
+      <w:r>
+        <w:rPr>
+          <w:lang w:val="pl-PL"/>
+        </w:rPr>
+        <w:t>robic</w:t>
+      </w:r>
+      <w:proofErr w:type="spellEnd"/>
+      <w:r>
+        <w:rPr>
+          <w:lang w:val="pl-PL"/>
+        </w:rPr>
+        <w:t xml:space="preserve"> już a ciebie -.-.</w:t>
+      </w:r>
       <w:bookmarkStart w:id="0" w:name="_GoBack"/>
       <w:bookmarkEnd w:id="0"/>
-      <w:r>
-        <w:rPr>
-          <w:lang w:val="pl-PL"/>
-        </w:rPr>
-        <w:br w:type="page"/>
-      </w:r>
     </w:p>
     <w:p>
       <w:pPr>

</xml_diff>